<commit_message>
skibidi toilet niveau 999 vs noob niveau 1
</commit_message>
<xml_diff>
--- a/S3C01 Immobilier/bin/rapport/RapportAnnuelImmeuble.docx
+++ b/S3C01 Immobilier/bin/rapport/RapportAnnuelImmeuble.docx
@@ -9,14 +9,14 @@
           <w:b w:val="on"/>
           <w:sz w:val="32"/>
         </w:rPr>
-        <w:t>Rapport Annuel des Charges de l'Immeuble ID: 2</w:t>
+        <w:t>Rapport Annuel des Charges de l'Immeuble ID: 1</w:t>
       </w:r>
     </w:p>
     <w:p>
       <w:r>
-        <w:t>Propriétaire : Luigi Brothers</w:t>
+        <w:t xml:space="preserve">Propriétaire :  </w:t>
         <w:t xml:space="preserve">
-Contact : , 07 58 47 61 25</w:t>
+Contact : ezfthgfrdezd, </w:t>
       </w:r>
     </w:p>
     <w:tbl>
@@ -65,134 +65,14 @@
         <w:tc>
           <w:p>
             <w:r>
-              <w:t>2</w:t>
+              <w:t>1</w:t>
             </w:r>
           </w:p>
         </w:tc>
         <w:tc>
           <w:p>
             <w:r>
-              <w:t>0,00</w:t>
-            </w:r>
-          </w:p>
-        </w:tc>
-        <w:tc>
-          <w:p>
-            <w:r>
-              <w:t>0,00</w:t>
-            </w:r>
-          </w:p>
-        </w:tc>
-        <w:tc>
-          <w:p>
-            <w:r>
-              <w:t>0,00</w:t>
-            </w:r>
-          </w:p>
-        </w:tc>
-      </w:tr>
-      <w:tr>
-        <w:tc>
-          <w:p>
-            <w:r>
-              <w:t>124</w:t>
-            </w:r>
-          </w:p>
-        </w:tc>
-        <w:tc>
-          <w:p>
-            <w:r>
-              <w:t>0,00</w:t>
-            </w:r>
-          </w:p>
-        </w:tc>
-        <w:tc>
-          <w:p>
-            <w:r>
-              <w:t>0,00</w:t>
-            </w:r>
-          </w:p>
-        </w:tc>
-        <w:tc>
-          <w:p>
-            <w:r>
-              <w:t>0,00</w:t>
-            </w:r>
-          </w:p>
-        </w:tc>
-      </w:tr>
-      <w:tr>
-        <w:tc>
-          <w:p>
-            <w:r>
-              <w:t>121</w:t>
-            </w:r>
-          </w:p>
-        </w:tc>
-        <w:tc>
-          <w:p>
-            <w:r>
-              <w:t>0,00</w:t>
-            </w:r>
-          </w:p>
-        </w:tc>
-        <w:tc>
-          <w:p>
-            <w:r>
-              <w:t>0,00</w:t>
-            </w:r>
-          </w:p>
-        </w:tc>
-        <w:tc>
-          <w:p>
-            <w:r>
-              <w:t>0,00</w:t>
-            </w:r>
-          </w:p>
-        </w:tc>
-      </w:tr>
-      <w:tr>
-        <w:tc>
-          <w:p>
-            <w:r>
-              <w:t>122</w:t>
-            </w:r>
-          </w:p>
-        </w:tc>
-        <w:tc>
-          <w:p>
-            <w:r>
-              <w:t>0,00</w:t>
-            </w:r>
-          </w:p>
-        </w:tc>
-        <w:tc>
-          <w:p>
-            <w:r>
-              <w:t>0,00</w:t>
-            </w:r>
-          </w:p>
-        </w:tc>
-        <w:tc>
-          <w:p>
-            <w:r>
-              <w:t>0,00</w:t>
-            </w:r>
-          </w:p>
-        </w:tc>
-      </w:tr>
-      <w:tr>
-        <w:tc>
-          <w:p>
-            <w:r>
-              <w:t>123</w:t>
-            </w:r>
-          </w:p>
-        </w:tc>
-        <w:tc>
-          <w:p>
-            <w:r>
-              <w:t>0,00</w:t>
+              <w:t>253,40</w:t>
             </w:r>
           </w:p>
         </w:tc>
@@ -217,11 +97,11 @@
         <w:t xml:space="preserve">
 Résumé global :</w:t>
         <w:t xml:space="preserve">
-Total des charges immeuble : 0.0 €</w:t>
+Total des charges immeuble : 253.4 €</w:t>
         <w:t xml:space="preserve">
-Total des travaux réalisés : 2200.0 €</w:t>
+Total des travaux réalisés : 0.0 €</w:t>
         <w:t xml:space="preserve">
-Total des factures impayées : 3900.0 €</w:t>
+Total des factures impayées : 0.0 €</w:t>
       </w:r>
     </w:p>
     <w:sectPr>

</xml_diff>